<commit_message>
set focus on specific points
</commit_message>
<xml_diff>
--- a/app/utils/output.docx
+++ b/app/utils/output.docx
@@ -98,7 +98,7 @@
                 <w:sz w:val="16"/>
                 <w:szCs w:val="16"/>
               </w:rPr>
-              <w:t>2024-09-10</w:t>
+              <w:t>2024-09-11</w:t>
             </w:r>
           </w:p>
         </w:tc>
@@ -131,7 +131,7 @@
                 <w:sz w:val="16"/>
                 <w:szCs w:val="16"/>
               </w:rPr>
-              <w:t>GUESTRETAIL11091020242311</w:t>
+              <w:t>GUESTRETAIL11091120241110</w:t>
             </w:r>
           </w:p>
         </w:tc>
@@ -203,7 +203,7 @@
                 <w:sz w:val="16"/>
                 <w:szCs w:val="16"/>
               </w:rPr>
-              <w:t>ff4026bb-6f86-11ef-a4ba-9828a61a8d5e</w:t>
+              <w:t>5b171263-6feb-11ef-aa88-9828a61a8d5e</w:t>
             </w:r>
           </w:p>
         </w:tc>
@@ -385,7 +385,7 @@
                 <w:sz w:val="16"/>
                 <w:szCs w:val="16"/>
               </w:rPr>
-              <w:t>3Q BIHON 454G</w:t>
+              <w:t>BLEACH FLORAL 500ML</w:t>
             </w:r>
           </w:p>
         </w:tc>
@@ -408,7 +408,7 @@
                 <w:sz w:val="16"/>
                 <w:szCs w:val="16"/>
               </w:rPr>
-              <w:t>38.0</w:t>
+              <w:t>26.0</w:t>
             </w:r>
           </w:p>
         </w:tc>
@@ -497,7 +497,7 @@
                 <w:sz w:val="16"/>
                 <w:szCs w:val="16"/>
               </w:rPr>
-              <w:t>38.0</w:t>
+              <w:t>26.0</w:t>
             </w:r>
           </w:p>
         </w:tc>
@@ -656,7 +656,7 @@
                 <w:sz w:val="18"/>
                 <w:szCs w:val="16"/>
               </w:rPr>
-              <w:t>38.0</w:t>
+              <w:t>26.0</w:t>
             </w:r>
           </w:p>
         </w:tc>
@@ -745,7 +745,7 @@
                 <w:sz w:val="16"/>
                 <w:szCs w:val="16"/>
               </w:rPr>
-              <w:t>38.0</w:t>
+              <w:t>26.0</w:t>
             </w:r>
           </w:p>
         </w:tc>

</xml_diff>

<commit_message>
fix reward functionality for grandtotal
</commit_message>
<xml_diff>
--- a/app/utils/output.docx
+++ b/app/utils/output.docx
@@ -131,7 +131,7 @@
                 <w:sz w:val="16"/>
                 <w:szCs w:val="16"/>
               </w:rPr>
-              <w:t>GUESTRETAIL11120220240021</w:t>
+              <w:t>JUANRETAIL11120220240954</w:t>
             </w:r>
           </w:p>
         </w:tc>
@@ -203,7 +203,7 @@
                 <w:sz w:val="16"/>
                 <w:szCs w:val="16"/>
               </w:rPr>
-              <w:t>4192911b-b000-11ef-a794-1cce515d9b1f</w:t>
+              <w:t>532a6538-b050-11ef-8a08-1cce515d9b1f</w:t>
             </w:r>
           </w:p>
         </w:tc>
@@ -385,7 +385,7 @@
                 <w:sz w:val="16"/>
                 <w:szCs w:val="16"/>
               </w:rPr>
-              <w:t>3Q BIHON 454G</w:t>
+              <w:t>ADOBO 155G</w:t>
             </w:r>
           </w:p>
         </w:tc>
@@ -408,7 +408,7 @@
                 <w:sz w:val="16"/>
                 <w:szCs w:val="16"/>
               </w:rPr>
-              <w:t>38.0</w:t>
+              <w:t>23.0</w:t>
             </w:r>
           </w:p>
         </w:tc>
@@ -497,7 +497,7 @@
                 <w:sz w:val="16"/>
                 <w:szCs w:val="16"/>
               </w:rPr>
-              <w:t>38.0</w:t>
+              <w:t>23.0</w:t>
             </w:r>
           </w:p>
         </w:tc>
@@ -656,7 +656,7 @@
                 <w:sz w:val="18"/>
                 <w:szCs w:val="16"/>
               </w:rPr>
-              <w:t>38.0</w:t>
+              <w:t>23.0</w:t>
             </w:r>
           </w:p>
         </w:tc>
@@ -745,7 +745,7 @@
                 <w:sz w:val="16"/>
                 <w:szCs w:val="16"/>
               </w:rPr>
-              <w:t>38.0</w:t>
+              <w:t>23.0</w:t>
             </w:r>
           </w:p>
         </w:tc>

</xml_diff>